<commit_message>
change testid to quizid
</commit_message>
<xml_diff>
--- a/测试.docx
+++ b/测试.docx
@@ -3806,7 +3806,7 @@
               <w:rPr>
                 <w:rFonts w:hint="eastAsia"/>
               </w:rPr>
-              <w:t>testid</w:t>
+              <w:t>quizid</w:t>
             </w:r>
           </w:p>
         </w:tc>
@@ -4838,7 +4838,16 @@
               <w:ind w:left="420"/>
             </w:pPr>
             <w:r>
-              <w:t xml:space="preserve">    "testid": 3,</w:t>
+              <w:t xml:space="preserve">    "</w:t>
+            </w:r>
+            <w:r>
+              <w:rPr>
+                <w:rFonts w:hint="eastAsia"/>
+              </w:rPr>
+              <w:t>quizid</w:t>
+            </w:r>
+            <w:r>
+              <w:t>": 3,</w:t>
             </w:r>
           </w:p>
           <w:p>
@@ -9700,9 +9709,6 @@
             <w:pPr>
               <w:pStyle w:val="a6"/>
               <w:ind w:left="420"/>
-              <w:rPr>
-                <w:rFonts w:hint="eastAsia"/>
-              </w:rPr>
             </w:pPr>
             <w:r>
               <w:rPr>
@@ -9739,9 +9745,6 @@
             <w:pPr>
               <w:pStyle w:val="a6"/>
               <w:ind w:firstLineChars="0" w:firstLine="0"/>
-              <w:rPr>
-                <w:rFonts w:hint="eastAsia"/>
-              </w:rPr>
             </w:pPr>
             <w:r>
               <w:t>}</w:t>
@@ -11133,9 +11136,6 @@
       <w:pPr>
         <w:pStyle w:val="a6"/>
         <w:ind w:left="420" w:firstLineChars="0" w:firstLine="0"/>
-        <w:rPr>
-          <w:rFonts w:hint="eastAsia"/>
-        </w:rPr>
       </w:pPr>
       <w:r>
         <w:rPr>
@@ -11246,9 +11246,6 @@
             <w:pPr>
               <w:pStyle w:val="a6"/>
               <w:ind w:left="420"/>
-              <w:rPr>
-                <w:rFonts w:hint="eastAsia"/>
-              </w:rPr>
             </w:pPr>
             <w:r>
               <w:rPr>

</xml_diff>